<commit_message>
added nothin but deleted something
</commit_message>
<xml_diff>
--- a/Documentations/RevisedDiagram.docx
+++ b/Documentations/RevisedDiagram.docx
@@ -1125,8 +1125,6 @@
       </w:r>
     </w:p>
     <w:p>
-      <w:bookmarkStart w:id="0" w:name="_GoBack"/>
-      <w:bookmarkEnd w:id="0"/>
       <w:r>
         <w:rPr>
           <w:noProof/>
@@ -3238,17 +3236,16 @@
                               <w:jc w:val="center"/>
                             </w:pPr>
                             <w:r>
-                              <w:t>Image Acquisition using Microscope</w:t>
+                              <w:t xml:space="preserve">Image Acquisition using Microscope, </w:t>
                             </w:r>
                             <w:r>
-                              <w:t>,</w:t>
+                              <w:t xml:space="preserve">Mobile </w:t>
                             </w:r>
                             <w:r>
-                              <w:t xml:space="preserve"> DSLR camera</w:t>
+                              <w:t>camera</w:t>
                             </w:r>
-                            <w:r>
-                              <w:t>, Imaging Software</w:t>
-                            </w:r>
+                            <w:bookmarkStart w:id="0" w:name="_GoBack"/>
+                            <w:bookmarkEnd w:id="0"/>
                           </w:p>
                         </w:txbxContent>
                       </wps:txbx>
@@ -3281,17 +3278,16 @@
                         <w:jc w:val="center"/>
                       </w:pPr>
                       <w:r>
-                        <w:t>Image Acquisition using Microscope</w:t>
+                        <w:t xml:space="preserve">Image Acquisition using Microscope, </w:t>
                       </w:r>
                       <w:r>
-                        <w:t>,</w:t>
+                        <w:t xml:space="preserve">Mobile </w:t>
                       </w:r>
                       <w:r>
-                        <w:t xml:space="preserve"> DSLR camera</w:t>
+                        <w:t>camera</w:t>
                       </w:r>
-                      <w:r>
-                        <w:t>, Imaging Software</w:t>
-                      </w:r>
+                      <w:bookmarkStart w:id="1" w:name="_GoBack"/>
+                      <w:bookmarkEnd w:id="1"/>
                     </w:p>
                   </w:txbxContent>
                 </v:textbox>
@@ -3328,7 +3324,7 @@
       </w:pPr>
     </w:pPrDefault>
   </w:docDefaults>
-  <w:latentStyles w:defLockedState="0" w:defUIPriority="99" w:defSemiHidden="0" w:defUnhideWhenUsed="0" w:defQFormat="0" w:count="375">
+  <w:latentStyles w:defLockedState="0" w:defUIPriority="99" w:defSemiHidden="0" w:defUnhideWhenUsed="0" w:defQFormat="0" w:count="376">
     <w:lsdException w:name="Normal" w:uiPriority="0" w:qFormat="1"/>
     <w:lsdException w:name="heading 1" w:uiPriority="9" w:qFormat="1"/>
     <w:lsdException w:name="heading 2" w:semiHidden="1" w:uiPriority="9" w:unhideWhenUsed="1" w:qFormat="1"/>
@@ -3704,6 +3700,7 @@
     <w:lsdException w:name="Smart Hyperlink" w:semiHidden="1" w:unhideWhenUsed="1"/>
     <w:lsdException w:name="Hashtag" w:semiHidden="1" w:unhideWhenUsed="1"/>
     <w:lsdException w:name="Unresolved Mention" w:semiHidden="1" w:unhideWhenUsed="1"/>
+    <w:lsdException w:name="Smart Link" w:semiHidden="1" w:unhideWhenUsed="1"/>
   </w:latentStyles>
   <w:style w:type="paragraph" w:default="1" w:styleId="Normal">
     <w:name w:val="Normal"/>

</xml_diff>